<commit_message>
Removed le_language(n) Cleanup and testing switching bnetween le_languages Cleanup on logging of exec lines, all languages
</commit_message>
<xml_diff>
--- a/DocSource/Using Universal Robots with LEonard.docx
+++ b/DocSource/Using Universal Robots with LEonard.docx
@@ -8078,14 +8078,14 @@
       </w:pPr>
       <w:bookmarkStart w:id="10" w:name="_Basic_Ethernet_Connection"/>
       <w:bookmarkStart w:id="11" w:name="_Toc119231745"/>
-      <w:bookmarkStart w:id="12" w:name="_Toc118731255"/>
-      <w:bookmarkStart w:id="13" w:name="_Toc119332320"/>
+      <w:bookmarkStart w:id="12" w:name="_Toc119332320"/>
+      <w:bookmarkStart w:id="13" w:name="_Toc118731255"/>
       <w:bookmarkEnd w:id="10"/>
       <w:r>
         <w:t>Basic Ethernet Connection</w:t>
       </w:r>
       <w:bookmarkEnd w:id="11"/>
-      <w:bookmarkEnd w:id="13"/>
+      <w:bookmarkEnd w:id="12"/>
       <w:r>
         <w:fldChar w:fldCharType="begin"/>
       </w:r>
@@ -9466,9 +9466,9 @@
           <w:szCs w:val="28"/>
         </w:rPr>
       </w:pPr>
-      <w:bookmarkStart w:id="20" w:name="_Toc119231748"/>
-      <w:bookmarkStart w:id="21" w:name="_Toc118731270"/>
-      <w:bookmarkStart w:id="22" w:name="_Toc119227869"/>
+      <w:bookmarkStart w:id="20" w:name="_Toc118731270"/>
+      <w:bookmarkStart w:id="21" w:name="_Toc119227869"/>
+      <w:bookmarkStart w:id="22" w:name="_Toc119231748"/>
       <w:r>
         <w:br w:type="page"/>
       </w:r>
@@ -9482,8 +9482,8 @@
         <w:lastRenderedPageBreak/>
         <w:t>Run Tab- UR Dashboard Connection Only</w:t>
       </w:r>
+      <w:bookmarkEnd w:id="20"/>
       <w:bookmarkEnd w:id="21"/>
-      <w:bookmarkEnd w:id="22"/>
       <w:bookmarkEnd w:id="23"/>
     </w:p>
     <w:p>
@@ -9544,27 +9544,14 @@
       <w:r>
         <w:t xml:space="preserve">Figure </w:t>
       </w:r>
-      <w:r>
-        <w:fldChar w:fldCharType="begin"/>
-      </w:r>
-      <w:r>
-        <w:instrText xml:space="preserve"> SEQ Figure \* ARABIC </w:instrText>
-      </w:r>
-      <w:r>
-        <w:fldChar w:fldCharType="separate"/>
-      </w:r>
-      <w:r>
-        <w:rPr>
-          <w:noProof/>
-        </w:rPr>
-        <w:t>5</w:t>
-      </w:r>
-      <w:r>
-        <w:rPr>
-          <w:noProof/>
-        </w:rPr>
-        <w:fldChar w:fldCharType="end"/>
-      </w:r>
+      <w:fldSimple w:instr=" SEQ Figure \* ARABIC ">
+        <w:r>
+          <w:rPr>
+            <w:noProof/>
+          </w:rPr>
+          <w:t>5</w:t>
+        </w:r>
+      </w:fldSimple>
       <w:r>
         <w:t xml:space="preserve"> LEonard Connected to UR Dashboard</w:t>
       </w:r>
@@ -9621,27 +9608,14 @@
       <w:r>
         <w:t xml:space="preserve">Figure </w:t>
       </w:r>
-      <w:r>
-        <w:fldChar w:fldCharType="begin"/>
-      </w:r>
-      <w:r>
-        <w:instrText xml:space="preserve"> SEQ Figure \* ARABIC </w:instrText>
-      </w:r>
-      <w:r>
-        <w:fldChar w:fldCharType="separate"/>
-      </w:r>
-      <w:r>
-        <w:rPr>
-          <w:noProof/>
-        </w:rPr>
-        <w:t>6</w:t>
-      </w:r>
-      <w:r>
-        <w:rPr>
-          <w:noProof/>
-        </w:rPr>
-        <w:fldChar w:fldCharType="end"/>
-      </w:r>
+      <w:fldSimple w:instr=" SEQ Figure \* ARABIC ">
+        <w:r>
+          <w:rPr>
+            <w:noProof/>
+          </w:rPr>
+          <w:t>6</w:t>
+        </w:r>
+      </w:fldSimple>
       <w:r>
         <w:t xml:space="preserve"> LEonard Main Screen when Connected to UR Dashboard</w:t>
       </w:r>
@@ -9809,27 +9783,14 @@
       <w:r>
         <w:t xml:space="preserve">Figure </w:t>
       </w:r>
-      <w:r>
-        <w:fldChar w:fldCharType="begin"/>
-      </w:r>
-      <w:r>
-        <w:instrText xml:space="preserve"> SEQ Figure \* ARABIC </w:instrText>
-      </w:r>
-      <w:r>
-        <w:fldChar w:fldCharType="separate"/>
-      </w:r>
-      <w:r>
-        <w:rPr>
-          <w:noProof/>
-        </w:rPr>
-        <w:t>7</w:t>
-      </w:r>
-      <w:r>
-        <w:rPr>
-          <w:noProof/>
-        </w:rPr>
-        <w:fldChar w:fldCharType="end"/>
-      </w:r>
+      <w:fldSimple w:instr=" SEQ Figure \* ARABIC ">
+        <w:r>
+          <w:rPr>
+            <w:noProof/>
+          </w:rPr>
+          <w:t>7</w:t>
+        </w:r>
+      </w:fldSimple>
       <w:r>
         <w:t xml:space="preserve"> LEonard Connected to UR Dashboard and UR Command</w:t>
       </w:r>
@@ -9886,27 +9847,14 @@
       <w:r>
         <w:t xml:space="preserve">Figure </w:t>
       </w:r>
-      <w:r>
-        <w:fldChar w:fldCharType="begin"/>
-      </w:r>
-      <w:r>
-        <w:instrText xml:space="preserve"> SEQ Figure \* ARABIC </w:instrText>
-      </w:r>
-      <w:r>
-        <w:fldChar w:fldCharType="separate"/>
-      </w:r>
-      <w:r>
-        <w:rPr>
-          <w:noProof/>
-        </w:rPr>
-        <w:t>8</w:t>
-      </w:r>
-      <w:r>
-        <w:rPr>
-          <w:noProof/>
-        </w:rPr>
-        <w:fldChar w:fldCharType="end"/>
-      </w:r>
+      <w:fldSimple w:instr=" SEQ Figure \* ARABIC ">
+        <w:r>
+          <w:rPr>
+            <w:noProof/>
+          </w:rPr>
+          <w:t>8</w:t>
+        </w:r>
+      </w:fldSimple>
       <w:r>
         <w:t xml:space="preserve"> LEonard Main Screen when Connected to UR Dashboard and UR Command</w:t>
       </w:r>
@@ -10291,6 +10239,9 @@
         <w:keepNext/>
       </w:pPr>
       <w:r>
+        <w:rPr>
+          <w:noProof/>
+        </w:rPr>
         <w:drawing>
           <wp:inline distT="0" distB="0" distL="0" distR="0" wp14:anchorId="264AE750" wp14:editId="6086DEDF">
             <wp:extent cx="4909559" cy="4018915"/>
@@ -11090,8 +11041,8 @@
         </w:rPr>
       </w:pPr>
       <w:bookmarkStart w:id="36" w:name="_Toc119227928"/>
-      <w:bookmarkEnd w:id="12"/>
-      <w:bookmarkEnd w:id="20"/>
+      <w:bookmarkEnd w:id="13"/>
+      <w:bookmarkEnd w:id="22"/>
       <w:r>
         <w:br w:type="page"/>
       </w:r>
@@ -11132,10 +11083,7 @@
       </w:r>
       <w:proofErr w:type="spellEnd"/>
       <w:r>
-        <w:t xml:space="preserve"> Communications</w:t>
-      </w:r>
-      <w:r>
-        <w:t xml:space="preserve"> Strategy</w:t>
+        <w:t xml:space="preserve"> Communications Strategy</w:t>
       </w:r>
       <w:bookmarkEnd w:id="38"/>
     </w:p>
@@ -16316,7 +16264,16 @@
       </w:r>
       <w:proofErr w:type="spellEnd"/>
       <w:r>
-        <w:t>=True</w:t>
+        <w:t xml:space="preserve"> </w:t>
+      </w:r>
+      <w:r>
+        <w:t>=</w:t>
+      </w:r>
+      <w:r>
+        <w:t xml:space="preserve"> </w:t>
+      </w:r>
+      <w:r>
+        <w:t>True</w:t>
       </w:r>
     </w:p>
     <w:p>
@@ -16363,7 +16320,21 @@
           <w:b/>
           <w:bCs/>
         </w:rPr>
-        <w:t>LeonardMessages</w:t>
+        <w:t>L</w:t>
+      </w:r>
+      <w:r>
+        <w:rPr>
+          <w:b/>
+          <w:bCs/>
+        </w:rPr>
+        <w:t>E</w:t>
+      </w:r>
+      <w:r>
+        <w:rPr>
+          <w:b/>
+          <w:bCs/>
+        </w:rPr>
+        <w:t>onardMessages</w:t>
       </w:r>
       <w:r>
         <w:t xml:space="preserve"> to set variables or trigger other actions in LEonard at any time.</w:t>
@@ -16545,12 +16516,16 @@
     <w:p>
       <w:pPr>
         <w:rPr>
+          <w:b/>
+          <w:bCs/>
           <w:sz w:val="24"/>
           <w:szCs w:val="24"/>
         </w:rPr>
       </w:pPr>
       <w:r>
         <w:rPr>
+          <w:b/>
+          <w:bCs/>
           <w:sz w:val="24"/>
           <w:szCs w:val="24"/>
         </w:rPr>
@@ -16635,20 +16610,90 @@
       <w:bookmarkStart w:id="123" w:name="_Toc119332374"/>
       <w:proofErr w:type="spellStart"/>
       <w:r>
-        <w:t>set_tcp</w:t>
+        <w:t>set_</w:t>
+      </w:r>
+      <w:proofErr w:type="gramStart"/>
+      <w:r>
+        <w:t>tcp</w:t>
       </w:r>
       <w:proofErr w:type="spellEnd"/>
       <w:r>
         <w:t>(</w:t>
       </w:r>
       <w:proofErr w:type="spellStart"/>
-      <w:proofErr w:type="gramStart"/>
-      <w:r>
-        <w:t>x,y</w:t>
-      </w:r>
       <w:proofErr w:type="gramEnd"/>
       <w:r>
-        <w:t>,x,rx,ry,rz</w:t>
+        <w:t>x</w:t>
+      </w:r>
+      <w:r>
+        <w:t>_m</w:t>
+      </w:r>
+      <w:proofErr w:type="spellEnd"/>
+      <w:r>
+        <w:t>,</w:t>
+      </w:r>
+      <w:r>
+        <w:t xml:space="preserve"> </w:t>
+      </w:r>
+      <w:proofErr w:type="spellStart"/>
+      <w:r>
+        <w:t>y</w:t>
+      </w:r>
+      <w:r>
+        <w:t>_m</w:t>
+      </w:r>
+      <w:proofErr w:type="spellEnd"/>
+      <w:r>
+        <w:t>,</w:t>
+      </w:r>
+      <w:r>
+        <w:t xml:space="preserve"> </w:t>
+      </w:r>
+      <w:proofErr w:type="spellStart"/>
+      <w:r>
+        <w:t>z_m</w:t>
+      </w:r>
+      <w:proofErr w:type="spellEnd"/>
+      <w:r>
+        <w:t>,</w:t>
+      </w:r>
+      <w:r>
+        <w:t xml:space="preserve"> </w:t>
+      </w:r>
+      <w:proofErr w:type="spellStart"/>
+      <w:r>
+        <w:t>rx</w:t>
+      </w:r>
+      <w:r>
+        <w:t>_m</w:t>
+      </w:r>
+      <w:proofErr w:type="spellEnd"/>
+      <w:r>
+        <w:t>,</w:t>
+      </w:r>
+      <w:r>
+        <w:t xml:space="preserve"> </w:t>
+      </w:r>
+      <w:proofErr w:type="spellStart"/>
+      <w:r>
+        <w:t>ry</w:t>
+      </w:r>
+      <w:r>
+        <w:t>_m</w:t>
+      </w:r>
+      <w:proofErr w:type="spellEnd"/>
+      <w:r>
+        <w:t>,</w:t>
+      </w:r>
+      <w:r>
+        <w:t xml:space="preserve"> </w:t>
+      </w:r>
+      <w:proofErr w:type="spellStart"/>
+      <w:r>
+        <w:t>rz</w:t>
+      </w:r>
+      <w:r>
+        <w:t>_m</w:t>
       </w:r>
       <w:proofErr w:type="spellEnd"/>
       <w:r>
@@ -16793,7 +16838,18 @@
       <w:proofErr w:type="spellStart"/>
       <w:proofErr w:type="gramEnd"/>
       <w:r>
-        <w:t>mass_kg,cog_x_m</w:t>
+        <w:t>mass_kg</w:t>
+      </w:r>
+      <w:proofErr w:type="spellEnd"/>
+      <w:r>
+        <w:t>,</w:t>
+      </w:r>
+      <w:r>
+        <w:t xml:space="preserve"> </w:t>
+      </w:r>
+      <w:proofErr w:type="spellStart"/>
+      <w:r>
+        <w:t>cog_x_m</w:t>
       </w:r>
       <w:proofErr w:type="spellEnd"/>
       <w:r>

</xml_diff>